<commit_message>
update with story order
</commit_message>
<xml_diff>
--- a/U01_Expt5_stories/README.docx
+++ b/U01_Expt5_stories/README.docx
@@ -104,13 +104,223 @@
         <w:t>twice</w:t>
       </w:r>
       <w:r>
-        <w:t>, as the first story and as the last story</w:t>
-      </w:r>
-      <w:r>
-        <w:t xml:space="preserve"> (on a separate day)</w:t>
-      </w:r>
-      <w:r>
-        <w:t>. It should take ~4</w:t>
+        <w:t>. Run the stories in this order:</w:t>
+      </w:r>
+    </w:p>
+    <w:p>
+      <w:r>
+        <w:t xml:space="preserve"> </w:t>
+      </w:r>
+    </w:p>
+    <w:p>
+      <w:pPr>
+        <w:shd w:val="clear" w:color="auto" w:fill="FFFFFF"/>
+        <w:spacing w:line="240" w:lineRule="auto"/>
+        <w:rPr>
+          <w:rFonts w:eastAsia="Times New Roman"/>
+          <w:color w:val="222222"/>
+          <w:lang w:val="en-US"/>
+        </w:rPr>
+      </w:pPr>
+      <w:r>
+        <w:rPr>
+          <w:rFonts w:eastAsia="Times New Roman"/>
+          <w:color w:val="FF2600"/>
+          <w:lang w:val="en-US"/>
+        </w:rPr>
+        <w:t>Elvis (#5)</w:t>
+      </w:r>
+    </w:p>
+    <w:p>
+      <w:pPr>
+        <w:shd w:val="clear" w:color="auto" w:fill="FFFFFF"/>
+        <w:spacing w:line="240" w:lineRule="auto"/>
+        <w:rPr>
+          <w:rFonts w:eastAsia="Times New Roman"/>
+          <w:color w:val="222222"/>
+          <w:lang w:val="en-US"/>
+        </w:rPr>
+      </w:pPr>
+      <w:r>
+        <w:rPr>
+          <w:rFonts w:eastAsia="Times New Roman"/>
+          <w:color w:val="FF2600"/>
+          <w:lang w:val="en-US"/>
+        </w:rPr>
+        <w:t>Aqua (#2)</w:t>
+      </w:r>
+    </w:p>
+    <w:p>
+      <w:pPr>
+        <w:shd w:val="clear" w:color="auto" w:fill="FFFFFF"/>
+        <w:spacing w:line="240" w:lineRule="auto"/>
+        <w:rPr>
+          <w:rFonts w:eastAsia="Times New Roman"/>
+          <w:color w:val="222222"/>
+          <w:lang w:val="en-US"/>
+        </w:rPr>
+      </w:pPr>
+      <w:r>
+        <w:rPr>
+          <w:rFonts w:eastAsia="Times New Roman"/>
+          <w:color w:val="FF2600"/>
+          <w:lang w:val="en-US"/>
+        </w:rPr>
+        <w:t>Roswell (#8)</w:t>
+      </w:r>
+    </w:p>
+    <w:p>
+      <w:pPr>
+        <w:shd w:val="clear" w:color="auto" w:fill="FFFFFF"/>
+        <w:spacing w:line="240" w:lineRule="auto"/>
+        <w:rPr>
+          <w:rFonts w:eastAsia="Times New Roman"/>
+          <w:color w:val="222222"/>
+          <w:lang w:val="en-US"/>
+        </w:rPr>
+      </w:pPr>
+      <w:proofErr w:type="spellStart"/>
+      <w:r>
+        <w:rPr>
+          <w:rFonts w:eastAsia="Times New Roman"/>
+          <w:color w:val="FF2600"/>
+          <w:lang w:val="en-US"/>
+        </w:rPr>
+        <w:t>KingOfBirds</w:t>
+      </w:r>
+      <w:proofErr w:type="spellEnd"/>
+      <w:r>
+        <w:rPr>
+          <w:rFonts w:eastAsia="Times New Roman"/>
+          <w:color w:val="FF2600"/>
+          <w:lang w:val="en-US"/>
+        </w:rPr>
+        <w:t xml:space="preserve"> (#4)</w:t>
+      </w:r>
+    </w:p>
+    <w:p>
+      <w:pPr>
+        <w:shd w:val="clear" w:color="auto" w:fill="FFFFFF"/>
+        <w:spacing w:line="240" w:lineRule="auto"/>
+        <w:rPr>
+          <w:rFonts w:eastAsia="Times New Roman"/>
+          <w:color w:val="222222"/>
+          <w:lang w:val="en-US"/>
+        </w:rPr>
+      </w:pPr>
+      <w:proofErr w:type="spellStart"/>
+      <w:r>
+        <w:rPr>
+          <w:rFonts w:eastAsia="Times New Roman"/>
+          <w:color w:val="FF2600"/>
+          <w:lang w:val="en-US"/>
+        </w:rPr>
+        <w:t>HighSchool</w:t>
+      </w:r>
+      <w:proofErr w:type="spellEnd"/>
+      <w:r>
+        <w:rPr>
+          <w:rFonts w:eastAsia="Times New Roman"/>
+          <w:color w:val="FF2600"/>
+          <w:lang w:val="en-US"/>
+        </w:rPr>
+        <w:t xml:space="preserve"> (#7)</w:t>
+      </w:r>
+    </w:p>
+    <w:p>
+      <w:pPr>
+        <w:shd w:val="clear" w:color="auto" w:fill="FFFFFF"/>
+        <w:spacing w:line="240" w:lineRule="auto"/>
+        <w:rPr>
+          <w:rFonts w:eastAsia="Times New Roman"/>
+          <w:color w:val="222222"/>
+          <w:lang w:val="en-US"/>
+        </w:rPr>
+      </w:pPr>
+      <w:proofErr w:type="spellStart"/>
+      <w:r>
+        <w:rPr>
+          <w:rFonts w:eastAsia="Times New Roman"/>
+          <w:color w:val="FF2600"/>
+          <w:lang w:val="en-US"/>
+        </w:rPr>
+        <w:t>MrSticky</w:t>
+      </w:r>
+      <w:proofErr w:type="spellEnd"/>
+      <w:r>
+        <w:rPr>
+          <w:rFonts w:eastAsia="Times New Roman"/>
+          <w:color w:val="FF2600"/>
+          <w:lang w:val="en-US"/>
+        </w:rPr>
+        <w:t xml:space="preserve"> (#6)</w:t>
+      </w:r>
+    </w:p>
+    <w:p>
+      <w:pPr>
+        <w:shd w:val="clear" w:color="auto" w:fill="FFFFFF"/>
+        <w:spacing w:line="240" w:lineRule="auto"/>
+        <w:rPr>
+          <w:rFonts w:eastAsia="Times New Roman"/>
+          <w:color w:val="FF2600"/>
+          <w:lang w:val="en-US"/>
+        </w:rPr>
+      </w:pPr>
+      <w:r>
+        <w:rPr>
+          <w:rFonts w:eastAsia="Times New Roman"/>
+          <w:color w:val="FF2600"/>
+          <w:lang w:val="en-US"/>
+        </w:rPr>
+        <w:t>Tulips (#9)</w:t>
+      </w:r>
+    </w:p>
+    <w:p>
+      <w:pPr>
+        <w:shd w:val="clear" w:color="auto" w:fill="FFFFFF"/>
+        <w:spacing w:line="240" w:lineRule="auto"/>
+        <w:rPr>
+          <w:rFonts w:eastAsia="Times New Roman"/>
+          <w:color w:val="FF2600"/>
+          <w:lang w:val="en-US"/>
+        </w:rPr>
+      </w:pPr>
+    </w:p>
+    <w:p>
+      <w:pPr>
+        <w:shd w:val="clear" w:color="auto" w:fill="FFFFFF"/>
+        <w:spacing w:line="240" w:lineRule="auto"/>
+        <w:rPr>
+          <w:rFonts w:eastAsia="Times New Roman"/>
+          <w:color w:val="FF2600"/>
+          <w:lang w:val="en-US"/>
+        </w:rPr>
+      </w:pPr>
+      <w:r>
+        <w:rPr>
+          <w:rFonts w:eastAsia="Times New Roman"/>
+          <w:color w:val="FF2600"/>
+          <w:lang w:val="en-US"/>
+        </w:rPr>
+        <w:t>Elvis (#5) – separate day</w:t>
+      </w:r>
+    </w:p>
+    <w:p>
+      <w:pPr>
+        <w:shd w:val="clear" w:color="auto" w:fill="FFFFFF"/>
+        <w:spacing w:line="240" w:lineRule="auto"/>
+        <w:rPr>
+          <w:rFonts w:eastAsia="Times New Roman"/>
+          <w:color w:val="222222"/>
+          <w:sz w:val="24"/>
+          <w:szCs w:val="24"/>
+          <w:lang w:val="en-US"/>
+        </w:rPr>
+      </w:pPr>
+    </w:p>
+    <w:p>
+      <w:r>
+        <w:t>It should take ~4</w:t>
       </w:r>
       <w:r>
         <w:t>0 minutes to run through the stories the first day, plus another ~5min for the second run of story number 5 on a separate day.</w:t>
@@ -668,7 +878,7 @@
         <w:rPr>
           <w:b/>
         </w:rPr>
-        <w:br/>
+        <w:lastRenderedPageBreak/>
         <w:t>Subject Instructions</w:t>
       </w:r>
     </w:p>

</xml_diff>

<commit_message>
add info on which stories to avoid
</commit_message>
<xml_diff>
--- a/U01_Expt5_stories/README.docx
+++ b/U01_Expt5_stories/README.docx
@@ -179,23 +179,13 @@
           <w:lang w:val="en-US"/>
         </w:rPr>
       </w:pPr>
-      <w:proofErr w:type="spellStart"/>
       <w:r>
         <w:rPr>
           <w:rFonts w:eastAsia="Times New Roman"/>
           <w:color w:val="FF2600"/>
           <w:lang w:val="en-US"/>
         </w:rPr>
-        <w:t>KingOfBirds</w:t>
-      </w:r>
-      <w:proofErr w:type="spellEnd"/>
-      <w:r>
-        <w:rPr>
-          <w:rFonts w:eastAsia="Times New Roman"/>
-          <w:color w:val="FF2600"/>
-          <w:lang w:val="en-US"/>
-        </w:rPr>
-        <w:t xml:space="preserve"> (#4)</w:t>
+        <w:t>KingOfBirds (#4)</w:t>
       </w:r>
     </w:p>
     <w:p>
@@ -208,23 +198,13 @@
           <w:lang w:val="en-US"/>
         </w:rPr>
       </w:pPr>
-      <w:proofErr w:type="spellStart"/>
       <w:r>
         <w:rPr>
           <w:rFonts w:eastAsia="Times New Roman"/>
           <w:color w:val="FF2600"/>
           <w:lang w:val="en-US"/>
         </w:rPr>
-        <w:t>HighSchool</w:t>
-      </w:r>
-      <w:proofErr w:type="spellEnd"/>
-      <w:r>
-        <w:rPr>
-          <w:rFonts w:eastAsia="Times New Roman"/>
-          <w:color w:val="FF2600"/>
-          <w:lang w:val="en-US"/>
-        </w:rPr>
-        <w:t xml:space="preserve"> (#7)</w:t>
+        <w:t>HighSchool (#7)</w:t>
       </w:r>
     </w:p>
     <w:p>
@@ -237,23 +217,13 @@
           <w:lang w:val="en-US"/>
         </w:rPr>
       </w:pPr>
-      <w:proofErr w:type="spellStart"/>
       <w:r>
         <w:rPr>
           <w:rFonts w:eastAsia="Times New Roman"/>
           <w:color w:val="FF2600"/>
           <w:lang w:val="en-US"/>
         </w:rPr>
-        <w:t>MrSticky</w:t>
-      </w:r>
-      <w:proofErr w:type="spellEnd"/>
-      <w:r>
-        <w:rPr>
-          <w:rFonts w:eastAsia="Times New Roman"/>
-          <w:color w:val="FF2600"/>
-          <w:lang w:val="en-US"/>
-        </w:rPr>
-        <w:t xml:space="preserve"> (#6)</w:t>
+        <w:t>MrSticky (#6)</w:t>
       </w:r>
     </w:p>
     <w:p>
@@ -328,6 +298,20 @@
     </w:p>
     <w:p/>
     <w:p>
+      <w:pPr>
+        <w:rPr>
+          <w:lang w:val="en-US"/>
+        </w:rPr>
+      </w:pPr>
+      <w:r>
+        <w:rPr>
+          <w:lang w:val="en-US"/>
+        </w:rPr>
+        <w:t>NB: Stories Boar (#1), MatchstickSeller (#3)), and Tourettes (#10) should not be run because their content is a bit gruesome (ok for healthy controls, best to avoid for patients).</w:t>
+      </w:r>
+    </w:p>
+    <w:p/>
+    <w:p>
       <w:r>
         <w:t>For MGH – the code recognizes keys ‘a’ and ‘s’, so where you have the stickers 1 and 2</w:t>
       </w:r>
@@ -365,39 +349,14 @@
           <w:b/>
           <w:color w:val="3D85C6"/>
         </w:rPr>
-        <w:t>(‘&lt;</w:t>
-      </w:r>
-      <w:proofErr w:type="spellStart"/>
+        <w:t xml:space="preserve">(‘&lt;subjectID&gt;’, </w:t>
+      </w:r>
       <w:r>
         <w:rPr>
           <w:b/>
           <w:color w:val="3D85C6"/>
         </w:rPr>
-        <w:t>subjectID</w:t>
-      </w:r>
-      <w:proofErr w:type="spellEnd"/>
-      <w:r>
-        <w:rPr>
-          <w:b/>
-          <w:color w:val="3D85C6"/>
-        </w:rPr>
-        <w:t xml:space="preserve">&gt;’, </w:t>
-      </w:r>
-      <w:proofErr w:type="spellStart"/>
-      <w:r>
-        <w:rPr>
-          <w:b/>
-          <w:color w:val="3D85C6"/>
-        </w:rPr>
-        <w:t>storynum</w:t>
-      </w:r>
-      <w:proofErr w:type="spellEnd"/>
-      <w:r>
-        <w:rPr>
-          <w:b/>
-          <w:color w:val="3D85C6"/>
-        </w:rPr>
-        <w:t xml:space="preserve">, </w:t>
+        <w:t xml:space="preserve">storynum, </w:t>
       </w:r>
       <w:r>
         <w:rPr>
@@ -414,13 +373,8 @@
           <w:numId w:val="3"/>
         </w:numPr>
       </w:pPr>
-      <w:proofErr w:type="spellStart"/>
-      <w:r>
-        <w:t>subjectID</w:t>
-      </w:r>
-      <w:proofErr w:type="spellEnd"/>
-      <w:r>
-        <w:t xml:space="preserve"> = subject ID (any string; must be </w:t>
+      <w:r>
+        <w:t xml:space="preserve">subjectID = subject ID (any string; must be </w:t>
       </w:r>
       <w:r>
         <w:t xml:space="preserve">the </w:t>
@@ -436,13 +390,8 @@
           <w:numId w:val="3"/>
         </w:numPr>
       </w:pPr>
-      <w:proofErr w:type="spellStart"/>
-      <w:r>
-        <w:t>storynum</w:t>
-      </w:r>
-      <w:proofErr w:type="spellEnd"/>
-      <w:r>
-        <w:t xml:space="preserve"> = number of the story to be played </w:t>
+      <w:r>
+        <w:t xml:space="preserve">storynum = number of the story to be played </w:t>
       </w:r>
       <w:r>
         <w:t>(</w:t>
@@ -533,27 +482,13 @@
         <w:rPr>
           <w:rFonts w:ascii="Courier New" w:eastAsia="Courier New" w:hAnsi="Courier New" w:cs="Courier New"/>
         </w:rPr>
-        <w:t>U01_Expt5_</w:t>
-      </w:r>
-      <w:proofErr w:type="gramStart"/>
-      <w:r>
-        <w:rPr>
-          <w:rFonts w:ascii="Courier New" w:eastAsia="Courier New" w:hAnsi="Courier New" w:cs="Courier New"/>
-        </w:rPr>
-        <w:t>Stories</w:t>
-      </w:r>
-      <w:r>
-        <w:rPr>
-          <w:rFonts w:ascii="Courier New" w:eastAsia="Courier New" w:hAnsi="Courier New" w:cs="Courier New"/>
-        </w:rPr>
-        <w:t>(</w:t>
-      </w:r>
-      <w:proofErr w:type="gramEnd"/>
-      <w:r>
-        <w:rPr>
-          <w:rFonts w:ascii="Courier New" w:eastAsia="Courier New" w:hAnsi="Courier New" w:cs="Courier New"/>
-        </w:rPr>
-        <w:t xml:space="preserve">‘subj001’, </w:t>
+        <w:t>U01_Expt5_Stories</w:t>
+      </w:r>
+      <w:r>
+        <w:rPr>
+          <w:rFonts w:ascii="Courier New" w:eastAsia="Courier New" w:hAnsi="Courier New" w:cs="Courier New"/>
+        </w:rPr>
+        <w:t xml:space="preserve">(‘subj001’, </w:t>
       </w:r>
       <w:r>
         <w:rPr>
@@ -591,16 +526,8 @@
         <w:rPr>
           <w:rFonts w:ascii="Courier New" w:eastAsia="Courier New" w:hAnsi="Courier New" w:cs="Courier New"/>
         </w:rPr>
-        <w:t>U01_Expt5_</w:t>
-      </w:r>
-      <w:proofErr w:type="gramStart"/>
-      <w:r>
-        <w:rPr>
-          <w:rFonts w:ascii="Courier New" w:eastAsia="Courier New" w:hAnsi="Courier New" w:cs="Courier New"/>
-        </w:rPr>
-        <w:t>Stories(</w:t>
-      </w:r>
-      <w:proofErr w:type="gramEnd"/>
+        <w:t>U01_Expt5_Stories(</w:t>
+      </w:r>
       <w:r>
         <w:rPr>
           <w:rFonts w:ascii="Courier New" w:eastAsia="Courier New" w:hAnsi="Courier New" w:cs="Courier New"/>
@@ -618,54 +545,26 @@
         <w:rPr>
           <w:rFonts w:ascii="Courier New" w:eastAsia="Courier New" w:hAnsi="Courier New" w:cs="Courier New"/>
         </w:rPr>
-        <w:t>U01_Expt5_</w:t>
-      </w:r>
-      <w:proofErr w:type="gramStart"/>
-      <w:r>
-        <w:rPr>
-          <w:rFonts w:ascii="Courier New" w:eastAsia="Courier New" w:hAnsi="Courier New" w:cs="Courier New"/>
-        </w:rPr>
-        <w:t>Stories(</w:t>
-      </w:r>
-      <w:proofErr w:type="gramEnd"/>
-      <w:r>
-        <w:rPr>
-          <w:rFonts w:ascii="Courier New" w:eastAsia="Courier New" w:hAnsi="Courier New" w:cs="Courier New"/>
-        </w:rPr>
-        <w:t>‘subj001’, 4, 1)</w:t>
-      </w:r>
-    </w:p>
-    <w:p>
-      <w:pPr>
-        <w:rPr>
-          <w:rFonts w:ascii="Courier New" w:eastAsia="Courier New" w:hAnsi="Courier New" w:cs="Courier New"/>
-        </w:rPr>
-      </w:pPr>
-      <w:r>
-        <w:rPr>
-          <w:rFonts w:ascii="Courier New" w:eastAsia="Courier New" w:hAnsi="Courier New" w:cs="Courier New"/>
-        </w:rPr>
-        <w:t>U01_Expt5_</w:t>
-      </w:r>
-      <w:proofErr w:type="gramStart"/>
-      <w:r>
-        <w:rPr>
-          <w:rFonts w:ascii="Courier New" w:eastAsia="Courier New" w:hAnsi="Courier New" w:cs="Courier New"/>
-        </w:rPr>
-        <w:t>Stories</w:t>
-      </w:r>
-      <w:r>
-        <w:rPr>
-          <w:rFonts w:ascii="Courier New" w:eastAsia="Courier New" w:hAnsi="Courier New" w:cs="Courier New"/>
-        </w:rPr>
-        <w:t>(</w:t>
-      </w:r>
-      <w:proofErr w:type="gramEnd"/>
-      <w:r>
-        <w:rPr>
-          <w:rFonts w:ascii="Courier New" w:eastAsia="Courier New" w:hAnsi="Courier New" w:cs="Courier New"/>
-        </w:rPr>
-        <w:t xml:space="preserve">‘subj001’, </w:t>
+        <w:t>U01_Expt5_Stories(‘subj001’, 4, 1)</w:t>
+      </w:r>
+    </w:p>
+    <w:p>
+      <w:pPr>
+        <w:rPr>
+          <w:rFonts w:ascii="Courier New" w:eastAsia="Courier New" w:hAnsi="Courier New" w:cs="Courier New"/>
+        </w:rPr>
+      </w:pPr>
+      <w:r>
+        <w:rPr>
+          <w:rFonts w:ascii="Courier New" w:eastAsia="Courier New" w:hAnsi="Courier New" w:cs="Courier New"/>
+        </w:rPr>
+        <w:t>U01_Expt5_Stories</w:t>
+      </w:r>
+      <w:r>
+        <w:rPr>
+          <w:rFonts w:ascii="Courier New" w:eastAsia="Courier New" w:hAnsi="Courier New" w:cs="Courier New"/>
+        </w:rPr>
+        <w:t xml:space="preserve">(‘subj001’, </w:t>
       </w:r>
       <w:r>
         <w:rPr>
@@ -702,21 +601,7 @@
         <w:rPr>
           <w:rFonts w:ascii="Courier New" w:eastAsia="Courier New" w:hAnsi="Courier New" w:cs="Courier New"/>
         </w:rPr>
-        <w:t>U01_Expt5_</w:t>
-      </w:r>
-      <w:proofErr w:type="gramStart"/>
-      <w:r>
-        <w:rPr>
-          <w:rFonts w:ascii="Courier New" w:eastAsia="Courier New" w:hAnsi="Courier New" w:cs="Courier New"/>
-        </w:rPr>
-        <w:t>Stories(</w:t>
-      </w:r>
-      <w:proofErr w:type="gramEnd"/>
-      <w:r>
-        <w:rPr>
-          <w:rFonts w:ascii="Courier New" w:eastAsia="Courier New" w:hAnsi="Courier New" w:cs="Courier New"/>
-        </w:rPr>
-        <w:t>‘</w:t>
+        <w:t>U01_Expt5_Stories(‘</w:t>
       </w:r>
       <w:r>
         <w:rPr>
@@ -759,27 +644,13 @@
         <w:rPr>
           <w:rFonts w:ascii="Courier New" w:eastAsia="Courier New" w:hAnsi="Courier New" w:cs="Courier New"/>
         </w:rPr>
-        <w:t>U01_Expt5_</w:t>
-      </w:r>
-      <w:proofErr w:type="gramStart"/>
-      <w:r>
-        <w:rPr>
-          <w:rFonts w:ascii="Courier New" w:eastAsia="Courier New" w:hAnsi="Courier New" w:cs="Courier New"/>
-        </w:rPr>
-        <w:t>Stories</w:t>
-      </w:r>
-      <w:r>
-        <w:rPr>
-          <w:rFonts w:ascii="Courier New" w:eastAsia="Courier New" w:hAnsi="Courier New" w:cs="Courier New"/>
-        </w:rPr>
-        <w:t>(</w:t>
-      </w:r>
-      <w:proofErr w:type="gramEnd"/>
-      <w:r>
-        <w:rPr>
-          <w:rFonts w:ascii="Courier New" w:eastAsia="Courier New" w:hAnsi="Courier New" w:cs="Courier New"/>
-        </w:rPr>
-        <w:t xml:space="preserve">‘subj001’, </w:t>
+        <w:t>U01_Expt5_Stories</w:t>
+      </w:r>
+      <w:r>
+        <w:rPr>
+          <w:rFonts w:ascii="Courier New" w:eastAsia="Courier New" w:hAnsi="Courier New" w:cs="Courier New"/>
+        </w:rPr>
+        <w:t xml:space="preserve">(‘subj001’, </w:t>
       </w:r>
       <w:r>
         <w:rPr>
@@ -816,55 +687,27 @@
         <w:rPr>
           <w:rFonts w:ascii="Courier New" w:eastAsia="Courier New" w:hAnsi="Courier New" w:cs="Courier New"/>
         </w:rPr>
-        <w:t>U01_Expt5_</w:t>
-      </w:r>
-      <w:proofErr w:type="gramStart"/>
-      <w:r>
-        <w:rPr>
-          <w:rFonts w:ascii="Courier New" w:eastAsia="Courier New" w:hAnsi="Courier New" w:cs="Courier New"/>
-        </w:rPr>
-        <w:t>Stories(</w:t>
-      </w:r>
-      <w:proofErr w:type="gramEnd"/>
-      <w:r>
-        <w:rPr>
-          <w:rFonts w:ascii="Courier New" w:eastAsia="Courier New" w:hAnsi="Courier New" w:cs="Courier New"/>
-        </w:rPr>
-        <w:t>‘subj001’, 9, 1)</w:t>
-      </w:r>
-    </w:p>
-    <w:p>
-      <w:pPr>
-        <w:rPr>
-          <w:rFonts w:ascii="Courier New" w:eastAsia="Courier New" w:hAnsi="Courier New" w:cs="Courier New"/>
-        </w:rPr>
-      </w:pPr>
-    </w:p>
-    <w:p>
-      <w:pPr>
-        <w:rPr>
-          <w:rFonts w:ascii="Courier New" w:eastAsia="Courier New" w:hAnsi="Courier New" w:cs="Courier New"/>
-        </w:rPr>
-      </w:pPr>
-      <w:r>
-        <w:rPr>
-          <w:rFonts w:ascii="Courier New" w:eastAsia="Courier New" w:hAnsi="Courier New" w:cs="Courier New"/>
-        </w:rPr>
-        <w:t>U01_Expt5_</w:t>
-      </w:r>
-      <w:proofErr w:type="gramStart"/>
-      <w:r>
-        <w:rPr>
-          <w:rFonts w:ascii="Courier New" w:eastAsia="Courier New" w:hAnsi="Courier New" w:cs="Courier New"/>
-        </w:rPr>
-        <w:t>Stories(</w:t>
-      </w:r>
-      <w:proofErr w:type="gramEnd"/>
-      <w:r>
-        <w:rPr>
-          <w:rFonts w:ascii="Courier New" w:eastAsia="Courier New" w:hAnsi="Courier New" w:cs="Courier New"/>
-        </w:rPr>
-        <w:t>‘subj001’, 5, 2)</w:t>
+        <w:t>U01_Expt5_Stories(‘subj001’, 9, 1)</w:t>
+      </w:r>
+    </w:p>
+    <w:p>
+      <w:pPr>
+        <w:rPr>
+          <w:rFonts w:ascii="Courier New" w:eastAsia="Courier New" w:hAnsi="Courier New" w:cs="Courier New"/>
+        </w:rPr>
+      </w:pPr>
+    </w:p>
+    <w:p>
+      <w:pPr>
+        <w:rPr>
+          <w:rFonts w:ascii="Courier New" w:eastAsia="Courier New" w:hAnsi="Courier New" w:cs="Courier New"/>
+        </w:rPr>
+      </w:pPr>
+      <w:r>
+        <w:rPr>
+          <w:rFonts w:ascii="Courier New" w:eastAsia="Courier New" w:hAnsi="Courier New" w:cs="Courier New"/>
+        </w:rPr>
+        <w:t>U01_Expt5_Stories(‘subj001’, 5, 2)</w:t>
       </w:r>
     </w:p>
     <w:p>
@@ -878,7 +721,6 @@
         <w:rPr>
           <w:b/>
         </w:rPr>
-        <w:lastRenderedPageBreak/>
         <w:t>Subject Instructions</w:t>
       </w:r>
     </w:p>
@@ -1944,7 +1786,6 @@
   <w:style w:type="character" w:default="1" w:styleId="DefaultParagraphFont">
     <w:name w:val="Default Paragraph Font"/>
     <w:uiPriority w:val="1"/>
-    <w:semiHidden/>
     <w:unhideWhenUsed/>
   </w:style>
   <w:style w:type="table" w:default="1" w:styleId="TableNormal">

</xml_diff>